<commit_message>
Updated location and filename of bipvt report pdf
</commit_message>
<xml_diff>
--- a/projects/bipvt_solar_collector/reports/word/Academic_Report/bipvt_solar_collector_report_v2_more_detailed.docx
+++ b/projects/bipvt_solar_collector/reports/word/Academic_Report/bipvt_solar_collector_report_v2_more_detailed.docx
@@ -1501,7 +1501,7 @@
                 <w:noProof/>
                 <w:webHidden/>
               </w:rPr>
-              <w:t>5</w:t>
+              <w:t>6</w:t>
             </w:r>
             <w:r>
               <w:rPr>
@@ -1570,7 +1570,7 @@
                 <w:noProof/>
                 <w:webHidden/>
               </w:rPr>
-              <w:t>5</w:t>
+              <w:t>7</w:t>
             </w:r>
             <w:r>
               <w:rPr>
@@ -1639,7 +1639,7 @@
                 <w:noProof/>
                 <w:webHidden/>
               </w:rPr>
-              <w:t>5</w:t>
+              <w:t>7</w:t>
             </w:r>
             <w:r>
               <w:rPr>
@@ -1708,7 +1708,7 @@
                 <w:noProof/>
                 <w:webHidden/>
               </w:rPr>
-              <w:t>5</w:t>
+              <w:t>7</w:t>
             </w:r>
             <w:r>
               <w:rPr>
@@ -1777,7 +1777,7 @@
                 <w:noProof/>
                 <w:webHidden/>
               </w:rPr>
-              <w:t>5</w:t>
+              <w:t>8</w:t>
             </w:r>
             <w:r>
               <w:rPr>
@@ -1846,7 +1846,7 @@
                 <w:noProof/>
                 <w:webHidden/>
               </w:rPr>
-              <w:t>5</w:t>
+              <w:t>8</w:t>
             </w:r>
             <w:r>
               <w:rPr>
@@ -1915,7 +1915,7 @@
                 <w:noProof/>
                 <w:webHidden/>
               </w:rPr>
-              <w:t>5</w:t>
+              <w:t>8</w:t>
             </w:r>
             <w:r>
               <w:rPr>
@@ -1984,7 +1984,7 @@
                 <w:noProof/>
                 <w:webHidden/>
               </w:rPr>
-              <w:t>5</w:t>
+              <w:t>9</w:t>
             </w:r>
             <w:r>
               <w:rPr>
@@ -2053,7 +2053,7 @@
                 <w:noProof/>
                 <w:webHidden/>
               </w:rPr>
-              <w:t>5</w:t>
+              <w:t>9</w:t>
             </w:r>
             <w:r>
               <w:rPr>
@@ -2122,7 +2122,7 @@
                 <w:noProof/>
                 <w:webHidden/>
               </w:rPr>
-              <w:t>5</w:t>
+              <w:t>9</w:t>
             </w:r>
             <w:r>
               <w:rPr>
@@ -2191,7 +2191,7 @@
                 <w:noProof/>
                 <w:webHidden/>
               </w:rPr>
-              <w:t>5</w:t>
+              <w:t>10</w:t>
             </w:r>
             <w:r>
               <w:rPr>
@@ -2260,7 +2260,7 @@
                 <w:noProof/>
                 <w:webHidden/>
               </w:rPr>
-              <w:t>5</w:t>
+              <w:t>10</w:t>
             </w:r>
             <w:r>
               <w:rPr>
@@ -2329,7 +2329,7 @@
                 <w:noProof/>
                 <w:webHidden/>
               </w:rPr>
-              <w:t>5</w:t>
+              <w:t>11</w:t>
             </w:r>
             <w:r>
               <w:rPr>
@@ -2398,7 +2398,7 @@
                 <w:noProof/>
                 <w:webHidden/>
               </w:rPr>
-              <w:t>5</w:t>
+              <w:t>11</w:t>
             </w:r>
             <w:r>
               <w:rPr>
@@ -2467,7 +2467,7 @@
                 <w:noProof/>
                 <w:webHidden/>
               </w:rPr>
-              <w:t>5</w:t>
+              <w:t>12</w:t>
             </w:r>
             <w:r>
               <w:rPr>
@@ -2536,7 +2536,7 @@
                 <w:noProof/>
                 <w:webHidden/>
               </w:rPr>
-              <w:t>5</w:t>
+              <w:t>12</w:t>
             </w:r>
             <w:r>
               <w:rPr>
@@ -2605,7 +2605,7 @@
                 <w:noProof/>
                 <w:webHidden/>
               </w:rPr>
-              <w:t>5</w:t>
+              <w:t>12</w:t>
             </w:r>
             <w:r>
               <w:rPr>
@@ -2674,7 +2674,7 @@
                 <w:noProof/>
                 <w:webHidden/>
               </w:rPr>
-              <w:t>6</w:t>
+              <w:t>12</w:t>
             </w:r>
             <w:r>
               <w:rPr>
@@ -2743,7 +2743,7 @@
                 <w:noProof/>
                 <w:webHidden/>
               </w:rPr>
-              <w:t>6</w:t>
+              <w:t>13</w:t>
             </w:r>
             <w:r>
               <w:rPr>
@@ -2812,7 +2812,7 @@
                 <w:noProof/>
                 <w:webHidden/>
               </w:rPr>
-              <w:t>7</w:t>
+              <w:t>13</w:t>
             </w:r>
             <w:r>
               <w:rPr>
@@ -2881,7 +2881,7 @@
                 <w:noProof/>
                 <w:webHidden/>
               </w:rPr>
-              <w:t>7</w:t>
+              <w:t>14</w:t>
             </w:r>
             <w:r>
               <w:rPr>
@@ -2950,7 +2950,7 @@
                 <w:noProof/>
                 <w:webHidden/>
               </w:rPr>
-              <w:t>7</w:t>
+              <w:t>14</w:t>
             </w:r>
             <w:r>
               <w:rPr>
@@ -3019,7 +3019,7 @@
                 <w:noProof/>
                 <w:webHidden/>
               </w:rPr>
-              <w:t>7</w:t>
+              <w:t>14</w:t>
             </w:r>
             <w:r>
               <w:rPr>
@@ -3088,7 +3088,7 @@
                 <w:noProof/>
                 <w:webHidden/>
               </w:rPr>
-              <w:t>7</w:t>
+              <w:t>14</w:t>
             </w:r>
             <w:r>
               <w:rPr>
@@ -3157,7 +3157,7 @@
                 <w:noProof/>
                 <w:webHidden/>
               </w:rPr>
-              <w:t>7</w:t>
+              <w:t>14</w:t>
             </w:r>
             <w:r>
               <w:rPr>
@@ -3226,7 +3226,7 @@
                 <w:noProof/>
                 <w:webHidden/>
               </w:rPr>
-              <w:t>7</w:t>
+              <w:t>16</w:t>
             </w:r>
             <w:r>
               <w:rPr>
@@ -3295,7 +3295,7 @@
                 <w:noProof/>
                 <w:webHidden/>
               </w:rPr>
-              <w:t>7</w:t>
+              <w:t>16</w:t>
             </w:r>
             <w:r>
               <w:rPr>
@@ -3363,7 +3363,7 @@
                 <w:noProof/>
                 <w:webHidden/>
               </w:rPr>
-              <w:t>7</w:t>
+              <w:t>16</w:t>
             </w:r>
             <w:r>
               <w:rPr>
@@ -3537,13 +3537,7 @@
     </w:p>
     <w:p>
       <w:r>
-        <w:t xml:space="preserve">Solar photovoltaic systems are widely adopted for residential electricity </w:t>
-      </w:r>
-      <w:r>
-        <w:t>generation;</w:t>
-      </w:r>
-      <w:r>
-        <w:t xml:space="preserve"> </w:t>
+        <w:t xml:space="preserve">Solar photovoltaic systems are widely adopted for residential electricity generation; </w:t>
       </w:r>
       <w:r>
         <w:t>however,</w:t>
@@ -3850,6 +3844,7 @@
           <w:b/>
           <w:bCs/>
         </w:rPr>
+        <w:lastRenderedPageBreak/>
         <w:t>Fan Performance Stability</w:t>
       </w:r>
       <w:r>
@@ -3989,6 +3984,7 @@
           <w:b/>
           <w:bCs/>
         </w:rPr>
+        <w:lastRenderedPageBreak/>
         <w:t>Site Access and Coordination Limitations</w:t>
       </w:r>
       <w:r>
@@ -4219,6 +4215,7 @@
           <w:b/>
           <w:bCs/>
         </w:rPr>
+        <w:lastRenderedPageBreak/>
         <w:t>Concept 3: Porous Media (Mesh) Enhancement</w:t>
       </w:r>
       <w:r>
@@ -4365,6 +4362,9 @@
             </m:den>
           </m:f>
           <m:r>
+            <m:rPr>
+              <m:sty m:val="p"/>
+            </m:rPr>
             <w:br/>
           </m:r>
         </m:oMath>
@@ -4372,6 +4372,7 @@
     </w:p>
     <w:p>
       <w:r>
+        <w:lastRenderedPageBreak/>
         <w:t>where:</w:t>
       </w:r>
     </w:p>
@@ -4591,9 +4592,6 @@
             <m:t>T</m:t>
           </m:r>
           <m:r>
-            <w:rPr>
-              <w:i/>
-            </w:rPr>
             <w:br/>
           </m:r>
         </m:oMath>
@@ -4707,6 +4705,7 @@
           <w:rPr>
             <w:rFonts w:ascii="Cambria Math" w:hAnsi="Cambria Math"/>
           </w:rPr>
+          <w:lastRenderedPageBreak/>
           <m:t>Δ</m:t>
         </m:r>
         <m:r>
@@ -4814,6 +4813,7 @@
         <w:rPr>
           <w:rStyle w:val="Heading1Char"/>
         </w:rPr>
+        <w:lastRenderedPageBreak/>
         <w:t>6. Results / Visua</w:t>
       </w:r>
       <w:commentRangeStart w:id="24"/>
@@ -4902,11 +4902,7 @@
     </w:p>
     <w:p>
       <w:r>
-        <w:t xml:space="preserve">Temperature rise from inlet to outlet increased relative to the benchmark configuration, demonstrating improved heat transfer performance. The airflow remained stable, and </w:t>
-      </w:r>
-      <w:r>
-        <w:lastRenderedPageBreak/>
-        <w:t>velocity levels were comparable to the baseline case, indicating that enhancements did not significantly increase flow resistance.</w:t>
+        <w:t>Temperature rise from inlet to outlet increased relative to the benchmark configuration, demonstrating improved heat transfer performance. The airflow remained stable, and velocity levels were comparable to the baseline case, indicating that enhancements did not significantly increase flow resistance.</w:t>
       </w:r>
     </w:p>
     <w:p>
@@ -4952,7 +4948,11 @@
     </w:p>
     <w:p>
       <w:r>
-        <w:t>The final enhanced configuration combined fin baffles with a porous metal mesh distributed throughout the air channel. This configuration produced the highest Reynolds number values across most of the duct length, indicating significantly increased turbulence and mixing.</w:t>
+        <w:t xml:space="preserve">The final enhanced configuration combined fin baffles with a porous metal mesh distributed throughout the air channel. This configuration produced the highest Reynolds </w:t>
+      </w:r>
+      <w:r>
+        <w:lastRenderedPageBreak/>
+        <w:t>number values across most of the duct length, indicating significantly increased turbulence and mixing.</w:t>
       </w:r>
     </w:p>
     <w:p>
@@ -5005,7 +5005,6 @@
       </w:pPr>
       <w:bookmarkStart w:id="29" w:name="_Toc217629465"/>
       <w:r>
-        <w:lastRenderedPageBreak/>
         <w:t xml:space="preserve">6.5 Discussion of Visual </w:t>
       </w:r>
       <w:commentRangeStart w:id="30"/>
@@ -5047,6 +5046,7 @@
       </w:pPr>
       <w:bookmarkStart w:id="31" w:name="_Toc217629466"/>
       <w:r>
+        <w:lastRenderedPageBreak/>
         <w:t>7. Tools / Skills Used</w:t>
       </w:r>
       <w:bookmarkEnd w:id="31"/>
@@ -5249,7 +5249,11 @@
         <w:br/>
       </w:r>
       <w:r>
-        <w:t>This project provided valuable insight into the design, analysis, and evaluation of building-integrated photovoltaic/thermal (BIPV/T) systems. Through the development and comparison of multiple airflow enhancement configurations, several key technical and professional lessons were identified.</w:t>
+        <w:t xml:space="preserve">This project provided valuable insight into the design, analysis, and evaluation of building-integrated photovoltaic/thermal (BIPV/T) systems. Through the development and </w:t>
+      </w:r>
+      <w:r>
+        <w:lastRenderedPageBreak/>
+        <w:t>comparison of multiple airflow enhancement configurations, several key technical and professional lessons were identified.</w:t>
       </w:r>
     </w:p>
     <w:p>
@@ -5300,6 +5304,7 @@
       </w:pPr>
       <w:bookmarkStart w:id="36" w:name="_Toc217629471"/>
       <w:r>
+        <w:lastRenderedPageBreak/>
         <w:t>9. Links / References</w:t>
       </w:r>
       <w:bookmarkEnd w:id="36"/>
@@ -5415,15 +5420,7 @@
           <w:b w:val="0"/>
           <w:bCs w:val="0"/>
         </w:rPr>
-        <w:t xml:space="preserve">9.2 </w:t>
-      </w:r>
-      <w:r>
-        <w:rPr>
-          <w:rStyle w:val="Strong"/>
-          <w:b w:val="0"/>
-          <w:bCs w:val="0"/>
-        </w:rPr>
-        <w:t>References</w:t>
+        <w:t>9.2 References</w:t>
       </w:r>
       <w:bookmarkEnd w:id="38"/>
     </w:p>
@@ -8663,6 +8660,7 @@
   <w:style w:type="character" w:default="1" w:styleId="DefaultParagraphFont">
     <w:name w:val="Default Paragraph Font"/>
     <w:uiPriority w:val="1"/>
+    <w:semiHidden/>
     <w:unhideWhenUsed/>
   </w:style>
   <w:style w:type="table" w:default="1" w:styleId="TableNormal">

</xml_diff>